<commit_message>
Fix laba3 and add laba4
</commit_message>
<xml_diff>
--- a/Reports/New Reports/Сенів_Лаб_4.docx
+++ b/Reports/New Reports/Сенів_Лаб_4.docx
@@ -147,7 +147,6 @@
           <w:b/>
           <w:sz w:val="28"/>
           <w:szCs w:val="28"/>
-          <w:lang w:val="en-US"/>
         </w:rPr>
       </w:pPr>
       <w:proofErr w:type="spellStart"/>
@@ -176,7 +175,6 @@
           <w:b/>
           <w:sz w:val="28"/>
           <w:szCs w:val="28"/>
-          <w:lang w:val="en-US"/>
         </w:rPr>
         <w:t>4</w:t>
       </w:r>
@@ -299,7 +297,24 @@
           <w:sz w:val="28"/>
           <w:szCs w:val="28"/>
         </w:rPr>
-        <w:t>«»</w:t>
+        <w:t>«</w:t>
+      </w:r>
+      <w:r>
+        <w:rPr>
+          <w:rFonts w:ascii="Times New Roman" w:hAnsi="Times New Roman" w:cs="Times New Roman"/>
+          <w:sz w:val="28"/>
+          <w:szCs w:val="28"/>
+          <w:lang w:val="uk-UA"/>
+        </w:rPr>
+        <w:t>Кошик, пагінація, пошук</w:t>
+      </w:r>
+      <w:r>
+        <w:rPr>
+          <w:rFonts w:ascii="Times New Roman" w:hAnsi="Times New Roman" w:cs="Times New Roman"/>
+          <w:sz w:val="28"/>
+          <w:szCs w:val="28"/>
+        </w:rPr>
+        <w:t>»</w:t>
       </w:r>
     </w:p>
     <w:p>
@@ -857,9 +872,12 @@
         <w:jc w:val="both"/>
         <w:rPr>
           <w:rFonts w:ascii="Times New Roman" w:eastAsia="Times New Roman" w:hAnsi="Times New Roman" w:cs="Times New Roman"/>
-          <w:sz w:val="24"/>
-          <w:szCs w:val="24"/>
-          <w:lang w:val="en-US" w:eastAsia="uk-UA"/>
+          <w:b/>
+          <w:bCs/>
+          <w:color w:val="000000"/>
+          <w:sz w:val="28"/>
+          <w:szCs w:val="28"/>
+          <w:lang w:val="uk-UA" w:eastAsia="uk-UA"/>
         </w:rPr>
       </w:pPr>
       <w:r>
@@ -901,19 +919,66 @@
       </w:r>
       <w:r>
         <w:rPr>
-          <w:rFonts w:ascii="Times New Roman" w:eastAsia="Times New Roman" w:hAnsi="Times New Roman" w:cs="Times New Roman"/>
+          <w:rFonts w:ascii="Times New Roman" w:hAnsi="Times New Roman" w:cs="Times New Roman"/>
+          <w:sz w:val="28"/>
+          <w:szCs w:val="28"/>
+          <w:lang w:val="uk-UA"/>
+        </w:rPr>
+        <w:t xml:space="preserve"> </w:t>
+      </w:r>
+      <w:r>
+        <w:rPr>
+          <w:rFonts w:ascii="Times New Roman" w:hAnsi="Times New Roman" w:cs="Times New Roman"/>
+          <w:sz w:val="28"/>
+          <w:szCs w:val="28"/>
+          <w:lang w:val="uk-UA"/>
+        </w:rPr>
+        <w:t>к</w:t>
+      </w:r>
+      <w:r>
+        <w:rPr>
+          <w:rFonts w:ascii="Times New Roman" w:hAnsi="Times New Roman" w:cs="Times New Roman"/>
+          <w:sz w:val="28"/>
+          <w:szCs w:val="28"/>
+          <w:lang w:val="uk-UA"/>
+        </w:rPr>
+        <w:t>ошик, пагінаці</w:t>
+      </w:r>
+      <w:r>
+        <w:rPr>
+          <w:rFonts w:ascii="Times New Roman" w:hAnsi="Times New Roman" w:cs="Times New Roman"/>
+          <w:sz w:val="28"/>
+          <w:szCs w:val="28"/>
+          <w:lang w:val="uk-UA"/>
+        </w:rPr>
+        <w:t>ю</w:t>
+      </w:r>
+      <w:r>
+        <w:rPr>
+          <w:rFonts w:ascii="Times New Roman" w:hAnsi="Times New Roman" w:cs="Times New Roman"/>
+          <w:sz w:val="28"/>
+          <w:szCs w:val="28"/>
+          <w:lang w:val="uk-UA"/>
+        </w:rPr>
+        <w:t>, пошук</w:t>
+      </w:r>
+      <w:r>
+        <w:rPr>
+          <w:rFonts w:ascii="Times New Roman" w:eastAsia="Times New Roman" w:hAnsi="Times New Roman" w:cs="Times New Roman"/>
+          <w:b/>
+          <w:bCs/>
           <w:color w:val="000000"/>
           <w:sz w:val="28"/>
           <w:szCs w:val="28"/>
-          <w:lang w:eastAsia="uk-UA"/>
-        </w:rPr>
-        <w:t>…</w:t>
-      </w:r>
-    </w:p>
-    <w:p>
-      <w:pPr>
-        <w:spacing w:before="236" w:after="0" w:line="240" w:lineRule="auto"/>
-        <w:ind w:left="30"/>
+          <w:lang w:val="uk-UA" w:eastAsia="uk-UA"/>
+        </w:rPr>
+        <w:t xml:space="preserve"> </w:t>
+      </w:r>
+    </w:p>
+    <w:p>
+      <w:pPr>
+        <w:spacing w:before="376" w:after="0" w:line="240" w:lineRule="auto"/>
+        <w:ind w:right="-6" w:hanging="15"/>
         <w:jc w:val="center"/>
         <w:rPr>
           <w:rFonts w:ascii="Times New Roman" w:eastAsia="Times New Roman" w:hAnsi="Times New Roman" w:cs="Times New Roman"/>
@@ -1341,7 +1406,16 @@
           <w:szCs w:val="28"/>
           <w:lang w:val="uk-UA"/>
         </w:rPr>
-        <w:t xml:space="preserve">Тут створено файл </w:t>
+        <w:t>В</w:t>
+      </w:r>
+      <w:r>
+        <w:rPr>
+          <w:rFonts w:ascii="Times New Roman" w:hAnsi="Times New Roman" w:cs="Times New Roman"/>
+          <w:sz w:val="28"/>
+          <w:szCs w:val="28"/>
+          <w:lang w:val="uk-UA"/>
+        </w:rPr>
+        <w:t xml:space="preserve">изначено клас </w:t>
       </w:r>
       <w:r>
         <w:rPr>
@@ -1350,152 +1424,43 @@
           <w:szCs w:val="28"/>
           <w:lang w:val="en-US"/>
         </w:rPr>
-        <w:t>item</w:t>
-      </w:r>
-      <w:r>
-        <w:rPr>
-          <w:rFonts w:ascii="Times New Roman" w:hAnsi="Times New Roman" w:cs="Times New Roman"/>
-          <w:sz w:val="28"/>
-          <w:szCs w:val="28"/>
+        <w:t>Item</w:t>
+      </w:r>
+      <w:r>
+        <w:rPr>
+          <w:rFonts w:ascii="Times New Roman" w:hAnsi="Times New Roman" w:cs="Times New Roman"/>
+          <w:sz w:val="28"/>
+          <w:szCs w:val="28"/>
+        </w:rPr>
+        <w:t xml:space="preserve"> </w:t>
+      </w:r>
+      <w:r>
+        <w:rPr>
+          <w:rFonts w:ascii="Times New Roman" w:hAnsi="Times New Roman" w:cs="Times New Roman"/>
+          <w:sz w:val="28"/>
+          <w:szCs w:val="28"/>
+          <w:lang w:val="uk-UA"/>
+        </w:rPr>
+        <w:t>з відповідними полями. Він доступний до компонентів застосунку</w:t>
+      </w:r>
+      <w:r>
+        <w:rPr>
+          <w:rFonts w:ascii="Times New Roman" w:hAnsi="Times New Roman" w:cs="Times New Roman"/>
+          <w:sz w:val="28"/>
+          <w:szCs w:val="28"/>
+          <w:lang w:val="uk-UA"/>
         </w:rPr>
         <w:t>.</w:t>
       </w:r>
-      <w:proofErr w:type="spellStart"/>
-      <w:r>
-        <w:rPr>
-          <w:rFonts w:ascii="Times New Roman" w:hAnsi="Times New Roman" w:cs="Times New Roman"/>
-          <w:sz w:val="28"/>
-          <w:szCs w:val="28"/>
-          <w:lang w:val="en-US"/>
-        </w:rPr>
-        <w:t>ts</w:t>
-      </w:r>
-      <w:proofErr w:type="spellEnd"/>
-      <w:r>
-        <w:rPr>
-          <w:rFonts w:ascii="Times New Roman" w:hAnsi="Times New Roman" w:cs="Times New Roman"/>
-          <w:sz w:val="28"/>
-          <w:szCs w:val="28"/>
-        </w:rPr>
-        <w:t xml:space="preserve">, </w:t>
-      </w:r>
-      <w:r>
-        <w:rPr>
-          <w:rFonts w:ascii="Times New Roman" w:hAnsi="Times New Roman" w:cs="Times New Roman"/>
-          <w:sz w:val="28"/>
-          <w:szCs w:val="28"/>
-          <w:lang w:val="uk-UA"/>
-        </w:rPr>
-        <w:t xml:space="preserve">де було визначено клас </w:t>
-      </w:r>
-      <w:r>
-        <w:rPr>
-          <w:rFonts w:ascii="Times New Roman" w:hAnsi="Times New Roman" w:cs="Times New Roman"/>
-          <w:sz w:val="28"/>
-          <w:szCs w:val="28"/>
-          <w:lang w:val="en-US"/>
-        </w:rPr>
-        <w:t>Item</w:t>
-      </w:r>
-      <w:r>
-        <w:rPr>
-          <w:rFonts w:ascii="Times New Roman" w:hAnsi="Times New Roman" w:cs="Times New Roman"/>
-          <w:sz w:val="28"/>
-          <w:szCs w:val="28"/>
+      <w:r>
+        <w:rPr>
+          <w:rFonts w:ascii="Times New Roman" w:hAnsi="Times New Roman" w:cs="Times New Roman"/>
+          <w:sz w:val="28"/>
+          <w:szCs w:val="28"/>
+          <w:lang w:val="uk-UA"/>
         </w:rPr>
         <w:t xml:space="preserve"> </w:t>
       </w:r>
-      <w:r>
-        <w:rPr>
-          <w:rFonts w:ascii="Times New Roman" w:hAnsi="Times New Roman" w:cs="Times New Roman"/>
-          <w:sz w:val="28"/>
-          <w:szCs w:val="28"/>
-          <w:lang w:val="uk-UA"/>
-        </w:rPr>
-        <w:t>з відповідними полями. Він доступний до компонентів застосунку.</w:t>
-      </w:r>
-      <w:r>
-        <w:rPr>
-          <w:rFonts w:ascii="Times New Roman" w:hAnsi="Times New Roman" w:cs="Times New Roman"/>
-          <w:sz w:val="28"/>
-          <w:szCs w:val="28"/>
-          <w:lang w:val="uk-UA"/>
-        </w:rPr>
-        <w:t xml:space="preserve"> Також створено файли </w:t>
-      </w:r>
-      <w:r>
-        <w:rPr>
-          <w:rFonts w:ascii="Times New Roman" w:hAnsi="Times New Roman" w:cs="Times New Roman"/>
-          <w:sz w:val="28"/>
-          <w:szCs w:val="28"/>
-          <w:lang w:val="en-US"/>
-        </w:rPr>
-        <w:t>items</w:t>
-      </w:r>
-      <w:r>
-        <w:rPr>
-          <w:rFonts w:ascii="Times New Roman" w:hAnsi="Times New Roman" w:cs="Times New Roman"/>
-          <w:sz w:val="28"/>
-          <w:szCs w:val="28"/>
-        </w:rPr>
-        <w:t>.</w:t>
-      </w:r>
-      <w:proofErr w:type="spellStart"/>
-      <w:r>
-        <w:rPr>
-          <w:rFonts w:ascii="Times New Roman" w:hAnsi="Times New Roman" w:cs="Times New Roman"/>
-          <w:sz w:val="28"/>
-          <w:szCs w:val="28"/>
-          <w:lang w:val="en-US"/>
-        </w:rPr>
-        <w:t>ts</w:t>
-      </w:r>
-      <w:proofErr w:type="spellEnd"/>
-      <w:r>
-        <w:rPr>
-          <w:rFonts w:ascii="Times New Roman" w:hAnsi="Times New Roman" w:cs="Times New Roman"/>
-          <w:sz w:val="28"/>
-          <w:szCs w:val="28"/>
-        </w:rPr>
-        <w:t xml:space="preserve"> </w:t>
-      </w:r>
-      <w:r>
-        <w:rPr>
-          <w:rFonts w:ascii="Times New Roman" w:hAnsi="Times New Roman" w:cs="Times New Roman"/>
-          <w:sz w:val="28"/>
-          <w:szCs w:val="28"/>
-          <w:lang w:val="uk-UA"/>
-        </w:rPr>
-        <w:t xml:space="preserve">і </w:t>
-      </w:r>
-      <w:r>
-        <w:rPr>
-          <w:rFonts w:ascii="Times New Roman" w:hAnsi="Times New Roman" w:cs="Times New Roman"/>
-          <w:sz w:val="28"/>
-          <w:szCs w:val="28"/>
-          <w:lang w:val="en-US"/>
-        </w:rPr>
-        <w:t>comment</w:t>
-      </w:r>
-      <w:r>
-        <w:rPr>
-          <w:rFonts w:ascii="Times New Roman" w:hAnsi="Times New Roman" w:cs="Times New Roman"/>
-          <w:sz w:val="28"/>
-          <w:szCs w:val="28"/>
-        </w:rPr>
-        <w:t>.</w:t>
-      </w:r>
-      <w:proofErr w:type="spellStart"/>
-      <w:r>
-        <w:rPr>
-          <w:rFonts w:ascii="Times New Roman" w:hAnsi="Times New Roman" w:cs="Times New Roman"/>
-          <w:sz w:val="28"/>
-          <w:szCs w:val="28"/>
-          <w:lang w:val="en-US"/>
-        </w:rPr>
-        <w:t>ts</w:t>
-      </w:r>
-      <w:proofErr w:type="spellEnd"/>
     </w:p>
     <w:p>
       <w:pPr>
@@ -1519,7 +1484,7 @@
           <w:szCs w:val="28"/>
           <w:lang w:val="uk-UA"/>
         </w:rPr>
-        <w:t xml:space="preserve">Компонент </w:t>
+        <w:t xml:space="preserve">Відредаговано шаблон головного модуля </w:t>
       </w:r>
       <w:r>
         <w:rPr>
@@ -1528,24 +1493,15 @@
           <w:szCs w:val="28"/>
           <w:lang w:val="en-US"/>
         </w:rPr>
-        <w:t>catalog</w:t>
-      </w:r>
-      <w:r>
-        <w:rPr>
-          <w:rFonts w:ascii="Times New Roman" w:hAnsi="Times New Roman" w:cs="Times New Roman"/>
-          <w:sz w:val="28"/>
-          <w:szCs w:val="28"/>
-        </w:rPr>
-        <w:t xml:space="preserve">. </w:t>
-      </w:r>
-      <w:r>
-        <w:rPr>
-          <w:rFonts w:ascii="Times New Roman" w:hAnsi="Times New Roman" w:cs="Times New Roman"/>
-          <w:sz w:val="28"/>
-          <w:szCs w:val="28"/>
-          <w:lang w:val="uk-UA"/>
-        </w:rPr>
-        <w:t>Тут реалізовано відображення товарів.</w:t>
+        <w:t>app</w:t>
+      </w:r>
+      <w:r>
+        <w:rPr>
+          <w:rFonts w:ascii="Times New Roman" w:hAnsi="Times New Roman" w:cs="Times New Roman"/>
+          <w:sz w:val="28"/>
+          <w:szCs w:val="28"/>
+        </w:rPr>
+        <w:t>.</w:t>
       </w:r>
     </w:p>
     <w:p>
@@ -1570,77 +1526,7 @@
           <w:szCs w:val="28"/>
           <w:lang w:val="uk-UA"/>
         </w:rPr>
-        <w:t xml:space="preserve">Компонент </w:t>
-      </w:r>
-      <w:proofErr w:type="spellStart"/>
-      <w:r>
-        <w:rPr>
-          <w:rFonts w:ascii="Times New Roman" w:hAnsi="Times New Roman" w:cs="Times New Roman"/>
-          <w:sz w:val="28"/>
-          <w:szCs w:val="28"/>
-          <w:lang w:val="en-US"/>
-        </w:rPr>
-        <w:t>itemdetail</w:t>
-      </w:r>
-      <w:proofErr w:type="spellEnd"/>
-      <w:r>
-        <w:rPr>
-          <w:rFonts w:ascii="Times New Roman" w:hAnsi="Times New Roman" w:cs="Times New Roman"/>
-          <w:sz w:val="28"/>
-          <w:szCs w:val="28"/>
-        </w:rPr>
-        <w:t xml:space="preserve">. </w:t>
-      </w:r>
-      <w:r>
-        <w:rPr>
-          <w:rFonts w:ascii="Times New Roman" w:hAnsi="Times New Roman" w:cs="Times New Roman"/>
-          <w:sz w:val="28"/>
-          <w:szCs w:val="28"/>
-          <w:lang w:val="uk-UA"/>
-        </w:rPr>
-        <w:t>Тут реалізовано відображення повної інформації про товар для певного елементу.</w:t>
-      </w:r>
-    </w:p>
-    <w:p>
-      <w:pPr>
-        <w:pStyle w:val="a7"/>
-        <w:numPr>
-          <w:ilvl w:val="0"/>
-          <w:numId w:val="1"/>
-        </w:numPr>
-        <w:spacing w:line="300" w:lineRule="auto"/>
-        <w:rPr>
-          <w:rFonts w:ascii="Times New Roman" w:hAnsi="Times New Roman" w:cs="Times New Roman"/>
-          <w:sz w:val="28"/>
-          <w:szCs w:val="28"/>
-          <w:lang w:val="uk-UA"/>
-        </w:rPr>
-      </w:pPr>
-      <w:r>
-        <w:rPr>
-          <w:rFonts w:ascii="Times New Roman" w:hAnsi="Times New Roman" w:cs="Times New Roman"/>
-          <w:sz w:val="28"/>
-          <w:szCs w:val="28"/>
-          <w:lang w:val="uk-UA"/>
-        </w:rPr>
-        <w:t xml:space="preserve">Відредаговано шаблон головного модуля </w:t>
-      </w:r>
-      <w:r>
-        <w:rPr>
-          <w:rFonts w:ascii="Times New Roman" w:hAnsi="Times New Roman" w:cs="Times New Roman"/>
-          <w:sz w:val="28"/>
-          <w:szCs w:val="28"/>
-          <w:lang w:val="en-US"/>
-        </w:rPr>
-        <w:t>app</w:t>
-      </w:r>
-      <w:r>
-        <w:rPr>
-          <w:rFonts w:ascii="Times New Roman" w:hAnsi="Times New Roman" w:cs="Times New Roman"/>
-          <w:sz w:val="28"/>
-          <w:szCs w:val="28"/>
-        </w:rPr>
-        <w:t>.</w:t>
+        <w:t>Створено компонент корзини та компонент каталогу</w:t>
       </w:r>
     </w:p>
     <w:p>
@@ -1675,51 +1561,7 @@
           <w:szCs w:val="28"/>
           <w:lang w:val="uk-UA" w:eastAsia="uk-UA"/>
         </w:rPr>
-        <w:t xml:space="preserve">застосовувати структурні директиви </w:t>
-      </w:r>
-      <w:proofErr w:type="spellStart"/>
-      <w:r>
-        <w:rPr>
-          <w:rFonts w:ascii="Times New Roman" w:eastAsia="Times New Roman" w:hAnsi="Times New Roman" w:cs="Times New Roman"/>
-          <w:color w:val="000000"/>
-          <w:sz w:val="28"/>
-          <w:szCs w:val="28"/>
-          <w:lang w:val="uk-UA" w:eastAsia="uk-UA"/>
-        </w:rPr>
-        <w:t>Angular</w:t>
-      </w:r>
-      <w:proofErr w:type="spellEnd"/>
-      <w:r>
-        <w:rPr>
-          <w:rFonts w:ascii="Times New Roman" w:eastAsia="Times New Roman" w:hAnsi="Times New Roman" w:cs="Times New Roman"/>
-          <w:color w:val="000000"/>
-          <w:sz w:val="28"/>
-          <w:szCs w:val="28"/>
-          <w:lang w:val="uk-UA" w:eastAsia="uk-UA"/>
-        </w:rPr>
-        <w:t xml:space="preserve"> для  </w:t>
-      </w:r>
-      <w:proofErr w:type="spellStart"/>
-      <w:r>
-        <w:rPr>
-          <w:rFonts w:ascii="Times New Roman" w:eastAsia="Times New Roman" w:hAnsi="Times New Roman" w:cs="Times New Roman"/>
-          <w:color w:val="000000"/>
-          <w:sz w:val="28"/>
-          <w:szCs w:val="28"/>
-          <w:lang w:val="uk-UA" w:eastAsia="uk-UA"/>
-        </w:rPr>
-        <w:t>контентного</w:t>
-      </w:r>
-      <w:proofErr w:type="spellEnd"/>
-      <w:r>
-        <w:rPr>
-          <w:rFonts w:ascii="Times New Roman" w:eastAsia="Times New Roman" w:hAnsi="Times New Roman" w:cs="Times New Roman"/>
-          <w:color w:val="000000"/>
-          <w:sz w:val="28"/>
-          <w:szCs w:val="28"/>
-          <w:lang w:val="uk-UA" w:eastAsia="uk-UA"/>
-        </w:rPr>
-        <w:t xml:space="preserve"> наповнення веб-сторінок</w:t>
+        <w:t>застосовувати кошик, пагінацію, пошук</w:t>
       </w:r>
       <w:r>
         <w:rPr>

</xml_diff>